<commit_message>
Added use case presentations
</commit_message>
<xml_diff>
--- a/NCC TexGen Workshop Agenda.docx
+++ b/NCC TexGen Workshop Agenda.docx
@@ -161,6 +161,23 @@
         <w:rPr>
           <w:sz w:val="28"/>
           <w:szCs w:val="28"/>
+          <w:u w:val="single"/>
+        </w:rPr>
+      </w:pPr>
+      <w:r>
+        <w:rPr>
+          <w:sz w:val="28"/>
+          <w:szCs w:val="28"/>
+          <w:u w:val="single"/>
+        </w:rPr>
+        <w:t>Morning</w:t>
+      </w:r>
+    </w:p>
+    <w:p>
+      <w:pPr>
+        <w:rPr>
+          <w:sz w:val="28"/>
+          <w:szCs w:val="28"/>
         </w:rPr>
       </w:pPr>
       <w:r>
@@ -211,7 +228,58 @@
           <w:sz w:val="28"/>
           <w:szCs w:val="28"/>
         </w:rPr>
-        <w:t>Where code and executables are stored</w:t>
+        <w:t xml:space="preserve">Downloading </w:t>
+      </w:r>
+      <w:proofErr w:type="spellStart"/>
+      <w:r>
+        <w:rPr>
+          <w:sz w:val="28"/>
+          <w:szCs w:val="28"/>
+        </w:rPr>
+        <w:t>TexGen</w:t>
+      </w:r>
+      <w:proofErr w:type="spellEnd"/>
+      <w:r>
+        <w:rPr>
+          <w:sz w:val="28"/>
+          <w:szCs w:val="28"/>
+        </w:rPr>
+        <w:t xml:space="preserve"> -</w:t>
+      </w:r>
+      <w:r>
+        <w:rPr>
+          <w:sz w:val="28"/>
+          <w:szCs w:val="28"/>
+        </w:rPr>
+        <w:t xml:space="preserve"> </w:t>
+      </w:r>
+      <w:r>
+        <w:rPr>
+          <w:sz w:val="28"/>
+          <w:szCs w:val="28"/>
+        </w:rPr>
+        <w:t>w</w:t>
+      </w:r>
+      <w:r>
+        <w:rPr>
+          <w:sz w:val="28"/>
+          <w:szCs w:val="28"/>
+        </w:rPr>
+        <w:t xml:space="preserve">here executables </w:t>
+      </w:r>
+      <w:r>
+        <w:rPr>
+          <w:sz w:val="28"/>
+          <w:szCs w:val="28"/>
+        </w:rPr>
+        <w:t xml:space="preserve">and code </w:t>
+      </w:r>
+      <w:r>
+        <w:rPr>
+          <w:sz w:val="28"/>
+          <w:szCs w:val="28"/>
+        </w:rPr>
+        <w:t>are stored</w:t>
       </w:r>
     </w:p>
     <w:p>
@@ -231,7 +299,21 @@
           <w:sz w:val="28"/>
           <w:szCs w:val="28"/>
         </w:rPr>
+        <w:t xml:space="preserve">Documentation - </w:t>
+      </w:r>
+      <w:r>
+        <w:rPr>
+          <w:sz w:val="28"/>
+          <w:szCs w:val="28"/>
+        </w:rPr>
         <w:t>Wiki pages</w:t>
+      </w:r>
+      <w:r>
+        <w:rPr>
+          <w:sz w:val="28"/>
+          <w:szCs w:val="28"/>
+        </w:rPr>
+        <w:t>, examples on GitHub</w:t>
       </w:r>
     </w:p>
     <w:p>
@@ -251,7 +333,14 @@
           <w:sz w:val="28"/>
           <w:szCs w:val="28"/>
         </w:rPr>
-        <w:t>Forum</w:t>
+        <w:t>User f</w:t>
+      </w:r>
+      <w:r>
+        <w:rPr>
+          <w:sz w:val="28"/>
+          <w:szCs w:val="28"/>
+        </w:rPr>
+        <w:t>orum</w:t>
       </w:r>
     </w:p>
     <w:p>
@@ -365,7 +454,21 @@
           <w:sz w:val="28"/>
           <w:szCs w:val="28"/>
         </w:rPr>
-        <w:t>Automatically generated 2D and 3D models used for prediction of mechanical properties</w:t>
+        <w:t xml:space="preserve">Automatically generated 2D and 3D models </w:t>
+      </w:r>
+      <w:r>
+        <w:rPr>
+          <w:sz w:val="28"/>
+          <w:szCs w:val="28"/>
+        </w:rPr>
+        <w:t xml:space="preserve">and example of </w:t>
+      </w:r>
+      <w:r>
+        <w:rPr>
+          <w:sz w:val="28"/>
+          <w:szCs w:val="28"/>
+        </w:rPr>
+        <w:t>use for prediction of mechanical properties</w:t>
       </w:r>
     </w:p>
     <w:p>
@@ -385,7 +488,65 @@
           <w:sz w:val="28"/>
           <w:szCs w:val="28"/>
         </w:rPr>
-        <w:t>Refinement of 3D orthogonal model for prediction of permeability properties</w:t>
+        <w:t>Use of µCT data to extract geometric trends for r</w:t>
+      </w:r>
+      <w:r>
+        <w:rPr>
+          <w:sz w:val="28"/>
+          <w:szCs w:val="28"/>
+        </w:rPr>
+        <w:t xml:space="preserve">efinement of </w:t>
+      </w:r>
+      <w:r>
+        <w:rPr>
+          <w:sz w:val="28"/>
+          <w:szCs w:val="28"/>
+        </w:rPr>
+        <w:t xml:space="preserve">idealised model. Example of </w:t>
+      </w:r>
+      <w:r>
+        <w:rPr>
+          <w:sz w:val="28"/>
+          <w:szCs w:val="28"/>
+        </w:rPr>
+        <w:t xml:space="preserve">3D orthogonal model </w:t>
+      </w:r>
+      <w:r>
+        <w:rPr>
+          <w:sz w:val="28"/>
+          <w:szCs w:val="28"/>
+        </w:rPr>
+        <w:t xml:space="preserve">and </w:t>
+      </w:r>
+      <w:r>
+        <w:rPr>
+          <w:sz w:val="28"/>
+          <w:szCs w:val="28"/>
+        </w:rPr>
+        <w:t xml:space="preserve">its </w:t>
+      </w:r>
+      <w:bookmarkStart w:id="0" w:name="_GoBack"/>
+      <w:bookmarkEnd w:id="0"/>
+      <w:r>
+        <w:rPr>
+          <w:sz w:val="28"/>
+          <w:szCs w:val="28"/>
+        </w:rPr>
+        <w:t xml:space="preserve">use </w:t>
+      </w:r>
+      <w:r>
+        <w:rPr>
+          <w:sz w:val="28"/>
+          <w:szCs w:val="28"/>
+        </w:rPr>
+        <w:t>for predi</w:t>
+      </w:r>
+      <w:r>
+        <w:rPr>
+          <w:sz w:val="28"/>
+          <w:szCs w:val="28"/>
+        </w:rPr>
+        <w:t xml:space="preserve">ction of permeability </w:t>
       </w:r>
     </w:p>
     <w:p>
@@ -410,6 +571,26 @@
     </w:p>
     <w:p>
       <w:pPr>
+        <w:pStyle w:val="ListParagraph"/>
+        <w:numPr>
+          <w:ilvl w:val="0"/>
+          <w:numId w:val="4"/>
+        </w:numPr>
+        <w:rPr>
+          <w:sz w:val="28"/>
+          <w:szCs w:val="28"/>
+        </w:rPr>
+      </w:pPr>
+      <w:r>
+        <w:rPr>
+          <w:sz w:val="28"/>
+          <w:szCs w:val="28"/>
+        </w:rPr>
+        <w:t>Meshing functions and export</w:t>
+      </w:r>
+    </w:p>
+    <w:p>
+      <w:pPr>
         <w:rPr>
           <w:sz w:val="28"/>
           <w:szCs w:val="28"/>
@@ -467,6 +648,23 @@
         <w:rPr>
           <w:sz w:val="28"/>
           <w:szCs w:val="28"/>
+          <w:u w:val="single"/>
+        </w:rPr>
+      </w:pPr>
+      <w:r>
+        <w:rPr>
+          <w:sz w:val="28"/>
+          <w:szCs w:val="28"/>
+          <w:u w:val="single"/>
+        </w:rPr>
+        <w:t>Afternoon Practical Session</w:t>
+      </w:r>
+    </w:p>
+    <w:p>
+      <w:pPr>
+        <w:rPr>
+          <w:sz w:val="28"/>
+          <w:szCs w:val="28"/>
         </w:rPr>
       </w:pPr>
       <w:r>
@@ -488,30 +686,14 @@
           <w:sz w:val="28"/>
           <w:szCs w:val="28"/>
         </w:rPr>
-        <w:t xml:space="preserve">on </w:t>
-      </w:r>
-      <w:proofErr w:type="gramStart"/>
-      <w:r>
-        <w:rPr>
-          <w:sz w:val="28"/>
-          <w:szCs w:val="28"/>
-        </w:rPr>
-        <w:t xml:space="preserve">of </w:t>
-      </w:r>
-      <w:r>
-        <w:rPr>
-          <w:sz w:val="28"/>
-          <w:szCs w:val="28"/>
-        </w:rPr>
-        <w:t xml:space="preserve"> 2D</w:t>
-      </w:r>
-      <w:proofErr w:type="gramEnd"/>
-      <w:r>
-        <w:rPr>
-          <w:sz w:val="28"/>
-          <w:szCs w:val="28"/>
-        </w:rPr>
-        <w:t xml:space="preserve"> and 3D textiles using the automation provided by the weave wizards.</w:t>
+        <w:t xml:space="preserve">on of </w:t>
+      </w:r>
+      <w:r>
+        <w:rPr>
+          <w:sz w:val="28"/>
+          <w:szCs w:val="28"/>
+        </w:rPr>
+        <w:t>2D and 3D textiles using the automation provided by the weave wizards.</w:t>
       </w:r>
     </w:p>
     <w:p>
@@ -554,7 +736,7 @@
           <w:sz w:val="28"/>
           <w:szCs w:val="28"/>
         </w:rPr>
-        <w:t xml:space="preserve"> textiles using the GUI.</w:t>
+        <w:t xml:space="preserve"> textiles using the graphical user interface (GUI).</w:t>
       </w:r>
     </w:p>
     <w:p>
@@ -576,21 +758,14 @@
           <w:sz w:val="28"/>
           <w:szCs w:val="28"/>
         </w:rPr>
-        <w:t>G</w:t>
-      </w:r>
-      <w:r>
-        <w:rPr>
-          <w:sz w:val="28"/>
-          <w:szCs w:val="28"/>
-        </w:rPr>
-        <w:t xml:space="preserve">enerating </w:t>
-      </w:r>
-      <w:r>
-        <w:rPr>
-          <w:sz w:val="28"/>
-          <w:szCs w:val="28"/>
-        </w:rPr>
-        <w:t xml:space="preserve">of </w:t>
+        <w:t>Creating</w:t>
+      </w:r>
+      <w:r>
+        <w:rPr>
+          <w:sz w:val="28"/>
+          <w:szCs w:val="28"/>
+        </w:rPr>
+        <w:t xml:space="preserve"> </w:t>
       </w:r>
       <w:r>
         <w:rPr>
@@ -660,7 +835,21 @@
           <w:sz w:val="28"/>
           <w:szCs w:val="28"/>
         </w:rPr>
-        <w:t xml:space="preserve">How to edit models from the </w:t>
+        <w:t xml:space="preserve">How to </w:t>
+      </w:r>
+      <w:r>
+        <w:rPr>
+          <w:sz w:val="28"/>
+          <w:szCs w:val="28"/>
+        </w:rPr>
+        <w:t xml:space="preserve">use Python commands to </w:t>
+      </w:r>
+      <w:r>
+        <w:rPr>
+          <w:sz w:val="28"/>
+          <w:szCs w:val="28"/>
+        </w:rPr>
+        <w:t xml:space="preserve">edit models from the </w:t>
       </w:r>
       <w:proofErr w:type="spellStart"/>
       <w:r>
@@ -698,19 +887,17 @@
         </w:rPr>
         <w:t>C</w:t>
       </w:r>
-      <w:bookmarkStart w:id="0" w:name="_GoBack"/>
-      <w:bookmarkEnd w:id="0"/>
-      <w:r>
-        <w:rPr>
-          <w:sz w:val="28"/>
-          <w:szCs w:val="28"/>
-        </w:rPr>
-        <w:t>reating custom scripts.</w:t>
+      <w:r>
+        <w:rPr>
+          <w:sz w:val="28"/>
+          <w:szCs w:val="28"/>
+        </w:rPr>
+        <w:t>reating scripts for custom textiles</w:t>
       </w:r>
     </w:p>
     <w:sectPr>
       <w:pgSz w:w="11906" w:h="16838"/>
-      <w:pgMar w:top="1440" w:right="1440" w:bottom="1440" w:left="1440" w:header="708" w:footer="708" w:gutter="0"/>
+      <w:pgMar w:top="1440" w:right="1440" w:bottom="567" w:left="1440" w:header="708" w:footer="708" w:gutter="0"/>
       <w:cols w:space="708"/>
       <w:docGrid w:linePitch="360"/>
     </w:sectPr>

</xml_diff>